<commit_message>
fix the index issue
</commit_message>
<xml_diff>
--- a/essay.docx
+++ b/essay.docx
@@ -224,7 +224,56 @@
           <w:rFonts w:ascii="Source Sans Pro" w:hAnsi="Source Sans Pro"/>
           <w:color w:val="1F1F1F"/>
         </w:rPr>
-        <w:t>. The author-directed path corresponds to the options between the different candidates, and</w:t>
+        <w:t xml:space="preserve">. </w:t>
+      </w:r>
+      <w:r>
+        <w:rPr>
+          <w:rFonts w:ascii="Source Sans Pro" w:hAnsi="Source Sans Pro"/>
+          <w:color w:val="1F1F1F"/>
+        </w:rPr>
+        <w:t xml:space="preserve">There are three parameters (i.e., the three candidates I collected data from). </w:t>
+      </w:r>
+      <w:r>
+        <w:rPr>
+          <w:rFonts w:ascii="Source Sans Pro" w:hAnsi="Source Sans Pro"/>
+          <w:color w:val="1F1F1F"/>
+        </w:rPr>
+        <w:t>The author-driven contents are th</w:t>
+      </w:r>
+      <w:r>
+        <w:rPr>
+          <w:rFonts w:ascii="Source Sans Pro" w:hAnsi="Source Sans Pro"/>
+          <w:color w:val="1F1F1F"/>
+        </w:rPr>
+        <w:t>r</w:t>
+      </w:r>
+      <w:r>
+        <w:rPr>
+          <w:rFonts w:ascii="Source Sans Pro" w:hAnsi="Source Sans Pro"/>
+          <w:color w:val="1F1F1F"/>
+        </w:rPr>
+        <w:t>e</w:t>
+      </w:r>
+      <w:r>
+        <w:rPr>
+          <w:rFonts w:ascii="Source Sans Pro" w:hAnsi="Source Sans Pro"/>
+          <w:color w:val="1F1F1F"/>
+        </w:rPr>
+        <w:t>e scenes, which user can navigate to by clicking the buttons, where th</w:t>
+      </w:r>
+      <w:r>
+        <w:rPr>
+          <w:rFonts w:ascii="Source Sans Pro" w:hAnsi="Source Sans Pro"/>
+          <w:color w:val="1F1F1F"/>
+        </w:rPr>
+        <w:t xml:space="preserve">e same chart type </w:t>
+      </w:r>
+      <w:r>
+        <w:rPr>
+          <w:rFonts w:ascii="Source Sans Pro" w:hAnsi="Source Sans Pro"/>
+          <w:color w:val="1F1F1F"/>
+        </w:rPr>
+        <w:t>is</w:t>
       </w:r>
       <w:r>
         <w:rPr>
@@ -238,84 +287,50 @@
           <w:rFonts w:ascii="Source Sans Pro" w:hAnsi="Source Sans Pro"/>
           <w:color w:val="1F1F1F"/>
         </w:rPr>
-        <w:t xml:space="preserve">each slide corresponds with one candidate’s (i.e., Wendy’s, Yudu’s or Pika’s) data – weight vs happiness level, plotted in a time series. </w:t>
-      </w:r>
-      <w:r>
-        <w:rPr>
-          <w:rFonts w:ascii="Source Sans Pro" w:hAnsi="Source Sans Pro"/>
-          <w:color w:val="1F1F1F"/>
-        </w:rPr>
-        <w:t xml:space="preserve">In addition to using </w:t>
-      </w:r>
-      <w:r>
-        <w:rPr>
-          <w:rFonts w:ascii="Source Sans Pro" w:hAnsi="Source Sans Pro"/>
-          <w:color w:val="1F1F1F"/>
-        </w:rPr>
-        <w:t>visualization</w:t>
-      </w:r>
-      <w:r>
-        <w:rPr>
-          <w:rFonts w:ascii="Source Sans Pro" w:hAnsi="Source Sans Pro"/>
-          <w:color w:val="1F1F1F"/>
-        </w:rPr>
-        <w:t xml:space="preserve"> to analyze the trend, a</w:t>
-      </w:r>
-      <w:r>
-        <w:rPr>
-          <w:rFonts w:ascii="Source Sans Pro" w:hAnsi="Source Sans Pro"/>
-          <w:color w:val="1F1F1F"/>
-        </w:rPr>
-        <w:t>t each slide, the user can explore the datapoints on the weight or happiness for the candidate by using the tooltip popup</w:t>
-      </w:r>
-      <w:r>
-        <w:rPr>
-          <w:rFonts w:ascii="Source Sans Pro" w:hAnsi="Source Sans Pro"/>
-          <w:color w:val="1F1F1F"/>
-        </w:rPr>
-        <w:t>,</w:t>
-      </w:r>
-      <w:r>
-        <w:rPr>
-          <w:rFonts w:ascii="Source Sans Pro" w:hAnsi="Source Sans Pro"/>
-          <w:color w:val="1F1F1F"/>
-        </w:rPr>
-        <w:t xml:space="preserve"> </w:t>
-      </w:r>
-      <w:r>
-        <w:rPr>
-          <w:rFonts w:ascii="Source Sans Pro" w:hAnsi="Source Sans Pro"/>
-          <w:color w:val="1F1F1F"/>
-        </w:rPr>
-        <w:t>which</w:t>
-      </w:r>
-      <w:r>
-        <w:rPr>
-          <w:rFonts w:ascii="Source Sans Pro" w:hAnsi="Source Sans Pro"/>
-          <w:color w:val="1F1F1F"/>
-        </w:rPr>
-        <w:t xml:space="preserve"> shows up when hovering over the data point</w:t>
-      </w:r>
-      <w:r>
-        <w:rPr>
-          <w:rFonts w:ascii="Source Sans Pro" w:hAnsi="Source Sans Pro"/>
-          <w:color w:val="1F1F1F"/>
-        </w:rPr>
-        <w:t>.</w:t>
-      </w:r>
-      <w:r>
-        <w:rPr>
-          <w:rFonts w:ascii="Source Sans Pro" w:hAnsi="Source Sans Pro"/>
-          <w:color w:val="1F1F1F"/>
-        </w:rPr>
-        <w:t xml:space="preserve"> </w:t>
-      </w:r>
-    </w:p>
-    <w:p>
-      <w:pPr>
-        <w:pStyle w:val="NormalWeb"/>
-        <w:shd w:val="clear" w:color="auto" w:fill="FFFFFF"/>
-        <w:spacing w:before="0" w:beforeAutospacing="0" w:after="0" w:afterAutospacing="0"/>
+        <w:t>implemented</w:t>
+      </w:r>
+      <w:r>
+        <w:rPr>
+          <w:rFonts w:ascii="Source Sans Pro" w:hAnsi="Source Sans Pro"/>
+          <w:color w:val="1F1F1F"/>
+        </w:rPr>
+        <w:t>. T</w:t>
+      </w:r>
+      <w:r>
+        <w:rPr>
+          <w:rFonts w:ascii="Source Sans Pro" w:hAnsi="Source Sans Pro"/>
+          <w:color w:val="1F1F1F"/>
+        </w:rPr>
+        <w:t xml:space="preserve">he chart is configured based on the parameter – the parameter decides which candidate’s data to render to the graphs. </w:t>
+      </w:r>
+      <w:r>
+        <w:rPr>
+          <w:rFonts w:ascii="Source Sans Pro" w:hAnsi="Source Sans Pro"/>
+          <w:color w:val="1F1F1F"/>
+        </w:rPr>
+        <w:t>For the user driven contents, us</w:t>
+      </w:r>
+      <w:r>
+        <w:rPr>
+          <w:rFonts w:ascii="Source Sans Pro" w:hAnsi="Source Sans Pro"/>
+          <w:color w:val="1F1F1F"/>
+        </w:rPr>
+        <w:t xml:space="preserve">er can </w:t>
+      </w:r>
+      <w:r>
+        <w:rPr>
+          <w:rFonts w:ascii="Source Sans Pro" w:hAnsi="Source Sans Pro"/>
+          <w:color w:val="1F1F1F"/>
+        </w:rPr>
+        <w:t>use the date dropdown to filter for the data of interest – only the data in the date range are included in the graph.</w:t>
+      </w:r>
+    </w:p>
+    <w:p>
+      <w:pPr>
+        <w:pStyle w:val="NormalWeb"/>
+        <w:shd w:val="clear" w:color="auto" w:fill="FFFFFF"/>
+        <w:spacing w:before="0" w:beforeAutospacing="0" w:after="0" w:afterAutospacing="0"/>
+        <w:ind w:left="720"/>
         <w:rPr>
           <w:rFonts w:ascii="Source Sans Pro" w:hAnsi="Source Sans Pro"/>
           <w:color w:val="1F1F1F"/>
@@ -777,6 +792,7 @@
           <w:rFonts w:ascii="Source Sans Pro" w:hAnsi="Source Sans Pro"/>
           <w:color w:val="1F1F1F"/>
         </w:rPr>
+        <w:lastRenderedPageBreak/>
         <w:t xml:space="preserve">The first data point and the last data point are bigger circles with annotation. Making the first and last data point </w:t>
       </w:r>
       <w:r>
@@ -813,7 +829,6 @@
           <w:rFonts w:ascii="Source Sans Pro" w:hAnsi="Source Sans Pro"/>
           <w:color w:val="1F1F1F"/>
         </w:rPr>
-        <w:lastRenderedPageBreak/>
         <w:t xml:space="preserve">The data points connect through trend lines, making the trend more obvious. </w:t>
       </w:r>
     </w:p>
@@ -1404,6 +1419,7 @@
           <w:rFonts w:ascii="Source Sans Pro" w:hAnsi="Source Sans Pro"/>
           <w:color w:val="1F1F1F"/>
         </w:rPr>
+        <w:lastRenderedPageBreak/>
         <w:t xml:space="preserve">For each scene, the first graph </w:t>
       </w:r>
       <w:r>

</xml_diff>